<commit_message>
Revised report and bnf
</commit_message>
<xml_diff>
--- a/Project1/reports/report_cs315.docx
+++ b/Project1/reports/report_cs315.docx
@@ -1814,6 +1814,36 @@
           <w:sz w:val="24"/>
           <w:szCs w:val="24"/>
         </w:rPr>
+        <w:tab/>
+      </w:r>
+      <w:r>
+        <w:rPr>
+          <w:rFonts w:ascii="Times New Roman" w:eastAsia="Times New Roman" w:hAnsi="Times New Roman" w:cs="Times New Roman"/>
+          <w:color w:val="000000"/>
+          <w:sz w:val="24"/>
+          <w:szCs w:val="24"/>
+        </w:rPr>
+        <w:tab/>
+        <w:t xml:space="preserve">    | &lt;expression2&gt; REMAINDER &lt;expression3&gt;</w:t>
+      </w:r>
+    </w:p>
+    <w:p>
+      <w:pPr>
+        <w:spacing w:line="360" w:lineRule="auto"/>
+        <w:rPr>
+          <w:rFonts w:ascii="Times New Roman" w:eastAsia="Times New Roman" w:hAnsi="Times New Roman" w:cs="Times New Roman"/>
+          <w:color w:val="000000"/>
+          <w:sz w:val="24"/>
+          <w:szCs w:val="24"/>
+        </w:rPr>
+      </w:pPr>
+      <w:r>
+        <w:rPr>
+          <w:rFonts w:ascii="Times New Roman" w:eastAsia="Times New Roman" w:hAnsi="Times New Roman" w:cs="Times New Roman"/>
+          <w:color w:val="000000"/>
+          <w:sz w:val="24"/>
+          <w:szCs w:val="24"/>
+        </w:rPr>
         <w:t xml:space="preserve">               </w:t>
       </w:r>
       <w:r>
@@ -2120,6 +2150,7 @@
           <w:sz w:val="24"/>
           <w:szCs w:val="24"/>
         </w:rPr>
+        <w:lastRenderedPageBreak/>
         <w:t xml:space="preserve">       </w:t>
       </w:r>
       <w:r>
@@ -2158,7 +2189,6 @@
           <w:sz w:val="24"/>
           <w:szCs w:val="24"/>
         </w:rPr>
-        <w:lastRenderedPageBreak/>
         <w:t>&lt;function_expression&gt; ::= &lt;identifier&gt; LP &lt;argument_list&gt; RP</w:t>
       </w:r>
     </w:p>
@@ -2809,6 +2839,7 @@
           <w:sz w:val="24"/>
           <w:szCs w:val="24"/>
         </w:rPr>
+        <w:lastRenderedPageBreak/>
         <w:t xml:space="preserve">                                          </w:t>
       </w:r>
       <w:r>
@@ -2838,7 +2869,6 @@
           <w:sz w:val="24"/>
           <w:szCs w:val="24"/>
         </w:rPr>
-        <w:lastRenderedPageBreak/>
         <w:t xml:space="preserve">&lt;only_return_func_def&gt; ::= &lt;data_type&gt; &lt;identifier&gt; LP &lt;argument_list&gt; RP LCB </w:t>
       </w:r>
     </w:p>
@@ -3385,6 +3415,7 @@
           <w:sz w:val="24"/>
           <w:szCs w:val="24"/>
         </w:rPr>
+        <w:lastRenderedPageBreak/>
         <w:t>&lt;set_camera_state_function&gt; ::= SET_CAMERA_STATE LP &lt;boolean&gt; RP;</w:t>
       </w:r>
     </w:p>
@@ -3405,7 +3436,6 @@
           <w:sz w:val="24"/>
           <w:szCs w:val="24"/>
         </w:rPr>
-        <w:lastRenderedPageBreak/>
         <w:t>&lt;take_picture_function&gt; ::= TAKE_PICTURE LP RP;</w:t>
       </w:r>
     </w:p>
@@ -3825,7 +3855,6 @@
           <w:sz w:val="32"/>
           <w:szCs w:val="32"/>
         </w:rPr>
-        <w:lastRenderedPageBreak/>
         <w:t>Explanation of the RUNE Language Constructs</w:t>
       </w:r>
     </w:p>
@@ -4233,7 +4262,6 @@
           <w:sz w:val="24"/>
           <w:szCs w:val="24"/>
         </w:rPr>
-        <w:lastRenderedPageBreak/>
         <w:t>In RUNE, the exponentiation operator is right-associative. An example statement is as follows:</w:t>
       </w:r>
     </w:p>
@@ -4609,7 +4637,6 @@
           <w:sz w:val="24"/>
           <w:szCs w:val="24"/>
         </w:rPr>
-        <w:lastRenderedPageBreak/>
         <w:t>Conditional Definitions</w:t>
       </w:r>
     </w:p>
@@ -4861,6 +4888,7 @@
           <w:sz w:val="24"/>
           <w:szCs w:val="24"/>
         </w:rPr>
+        <w:lastRenderedPageBreak/>
         <w:t>Logical Expression: This includes several operators, which are: and operator (&amp;&amp;), or operator (||), equal operator (==), and not equal operator (!=). We also have some logical statements inside the logical expressions, which include some relational operators (&lt;, &lt;=, &gt;, &gt;=).</w:t>
       </w:r>
     </w:p>
@@ -4883,7 +4911,6 @@
           <w:sz w:val="24"/>
           <w:szCs w:val="24"/>
         </w:rPr>
-        <w:lastRenderedPageBreak/>
         <w:t>Function Definitions</w:t>
       </w:r>
     </w:p>
@@ -5225,6 +5252,7 @@
           <w:sz w:val="24"/>
           <w:szCs w:val="24"/>
         </w:rPr>
+        <w:lastRenderedPageBreak/>
         <w:t>The drone functions which are described in the project document will be implemented as inbuilt functions. </w:t>
       </w:r>
     </w:p>
@@ -5275,7 +5303,6 @@
           <w:sz w:val="24"/>
           <w:szCs w:val="24"/>
         </w:rPr>
-        <w:lastRenderedPageBreak/>
         <w:t>readAltitude() function takes the data from the barometer and returns the value.</w:t>
       </w:r>
     </w:p>
@@ -5683,6 +5710,7 @@
           <w:sz w:val="24"/>
           <w:szCs w:val="24"/>
         </w:rPr>
+        <w:lastRenderedPageBreak/>
         <w:t>emergency() function stops the drone in case of an emergency. It takes a boolean value as an argument. If the value is TRUE, the drone stops. If it is false, the drone goes back to its normal state. </w:t>
       </w:r>
     </w:p>
@@ -5758,7 +5786,6 @@
           <w:sz w:val="24"/>
           <w:szCs w:val="24"/>
         </w:rPr>
-        <w:lastRenderedPageBreak/>
         <w:t>right() function moves the drone in the right direction.</w:t>
       </w:r>
     </w:p>
@@ -6120,7 +6147,17 @@
           <w:sz w:val="24"/>
           <w:szCs w:val="24"/>
         </w:rPr>
-        <w:t>Our language has an adequate number of data types and functionalities so that it does not confuse the writer of the code. Since we have a small number of primitive constructs and consistent sets of rules for combining them, we have enabled orthogonality for the language. We created different and easy forms of writing the same expression to enhance the expressivity of the language, such as using for loops instead of while loops.</w:t>
+        <w:t xml:space="preserve">Our language has an adequate number of data types and functionalities so that it does not confuse the writer of the code. Since we have a small number of primitive constructs and consistent sets of rules for combining them, we have enabled orthogonality for the language. We created </w:t>
+      </w:r>
+      <w:r>
+        <w:rPr>
+          <w:rFonts w:ascii="Times New Roman" w:eastAsia="Times New Roman" w:hAnsi="Times New Roman" w:cs="Times New Roman"/>
+          <w:color w:val="0E101A"/>
+          <w:sz w:val="24"/>
+          <w:szCs w:val="24"/>
+        </w:rPr>
+        <w:lastRenderedPageBreak/>
+        <w:t>different and easy forms of writing the same expression to enhance the expressivity of the language, such as using for loops instead of while loops.</w:t>
       </w:r>
     </w:p>
     <w:p>
@@ -6172,7 +6209,6 @@
           <w:sz w:val="24"/>
           <w:szCs w:val="24"/>
         </w:rPr>
-        <w:lastRenderedPageBreak/>
         <w:t>Reliability</w:t>
       </w:r>
     </w:p>

</xml_diff>